<commit_message>
adding a passing spec for handling spaces
</commit_message>
<xml_diff>
--- a/spec/fixtures/CorrectSpacing.docx
+++ b/spec/fixtures/CorrectSpacing.docx
@@ -19,11 +19,17 @@
         </w:rPr>
         <w:t xml:space="preserve"> </w:t>
       </w:r>
-      <w:bookmarkStart w:id="0" w:name="_GoBack"/>
-      <w:bookmarkEnd w:id="0"/>
       <w:r>
         <w:t xml:space="preserve">    here</w:t>
       </w:r>
+    </w:p>
+    <w:p/>
+    <w:p>
+      <w:r>
+        <w:t>Test ||placeholders|| ||with_spaces|| ?</w:t>
+      </w:r>
+      <w:bookmarkStart w:id="0" w:name="_GoBack"/>
+      <w:bookmarkEnd w:id="0"/>
     </w:p>
     <w:p/>
     <w:sectPr>
@@ -1026,7 +1032,7 @@
 </file>
 
 <file path=customXml/itemProps1.xml><?xml version="1.0" encoding="utf-8"?>
-<ds:datastoreItem xmlns:ds="http://schemas.openxmlformats.org/officeDocument/2006/customXml" ds:itemID="{700DEEB5-D8C0-BC4A-B53B-6759E6DEA072}">
+<ds:datastoreItem xmlns:ds="http://schemas.openxmlformats.org/officeDocument/2006/customXml" ds:itemID="{AA3C537F-8D59-B046-80DA-4A4269C2D47A}">
   <ds:schemaRefs>
     <ds:schemaRef ds:uri="http://schemas.openxmlformats.org/officeDocument/2006/bibliography"/>
   </ds:schemaRefs>

</xml_diff>

<commit_message>
failing space spec, fixed spec
</commit_message>
<xml_diff>
--- a/spec/fixtures/CorrectSpacing.docx
+++ b/spec/fixtures/CorrectSpacing.docx
@@ -26,7 +26,10 @@
     <w:p/>
     <w:p>
       <w:r>
-        <w:t>Test ||placeholders|| ||with_spaces|| ?</w:t>
+        <w:t>Test ||placeholders|| ||with_spaces|</w:t>
+      </w:r>
+      <w:r>
+        <w:t>|      body time</w:t>
       </w:r>
       <w:bookmarkStart w:id="0" w:name="_GoBack"/>
       <w:bookmarkEnd w:id="0"/>
@@ -1032,7 +1035,7 @@
 </file>
 
 <file path=customXml/itemProps1.xml><?xml version="1.0" encoding="utf-8"?>
-<ds:datastoreItem xmlns:ds="http://schemas.openxmlformats.org/officeDocument/2006/customXml" ds:itemID="{AA3C537F-8D59-B046-80DA-4A4269C2D47A}">
+<ds:datastoreItem xmlns:ds="http://schemas.openxmlformats.org/officeDocument/2006/customXml" ds:itemID="{F9CE5C04-B001-8248-B4BE-144A632825F3}">
   <ds:schemaRefs>
     <ds:schemaRef ds:uri="http://schemas.openxmlformats.org/officeDocument/2006/bibliography"/>
   </ds:schemaRefs>

</xml_diff>